<commit_message>
Created Contact Quality Images Created multi-purpose Contact Quality Panel
</commit_message>
<xml_diff>
--- a/Documents/Research/DigitalRune/Research Links.docx
+++ b/Documents/Research/DigitalRune/Research Links.docx
@@ -42,11 +42,34 @@
           <w:numId w:val="2"/>
         </w:numPr>
       </w:pPr>
+      <w:r>
+        <w:t>Library API Documentation</w:t>
+      </w:r>
+    </w:p>
+    <w:p>
+      <w:pPr>
+        <w:pStyle w:val="ListParagraph"/>
+        <w:numPr>
+          <w:ilvl w:val="1"/>
+          <w:numId w:val="2"/>
+        </w:numPr>
+      </w:pPr>
+      <w:hyperlink r:id="rId8" w:history="1">
+        <w:r>
+          <w:rPr>
+            <w:rStyle w:val="Hyperlink"/>
+          </w:rPr>
+          <w:t>http://www.digitalrune.com/Documentation/</w:t>
+        </w:r>
+      </w:hyperlink>
+      <w:r>
+        <w:t xml:space="preserve"> </w:t>
+      </w:r>
       <w:bookmarkStart w:id="0" w:name="_GoBack"/>
       <w:bookmarkEnd w:id="0"/>
     </w:p>
     <w:sectPr>
-      <w:headerReference w:type="default" r:id="rId8"/>
+      <w:headerReference w:type="default" r:id="rId9"/>
       <w:pgSz w:w="12240" w:h="15840"/>
       <w:pgMar w:top="1440" w:right="1440" w:bottom="1440" w:left="1440" w:header="720" w:footer="720" w:gutter="0"/>
       <w:cols w:space="720"/>

</xml_diff>